<commit_message>
Update 9/10/2023 7:49PM EST
Updates as of 7:49PM EST on 9/10/2023.
</commit_message>
<xml_diff>
--- a/&SPECIFIC/&EYE WAR CRIME PREVENTION/20230910 - MCE123 Technology Development - Eye War Crime Prevention Security Systems - v1.0.1.34.docx
+++ b/&SPECIFIC/&EYE WAR CRIME PREVENTION/20230910 - MCE123 Technology Development - Eye War Crime Prevention Security Systems - v1.0.1.34.docx
@@ -7848,6 +7848,21 @@
           <w:bCs/>
           <w:color w:val="FF0000"/>
         </w:rPr>
+        <w:t>BANSHEE</w:t>
+      </w:r>
+      <w:r>
+        <w:rPr>
+          <w:b/>
+          <w:bCs/>
+        </w:rPr>
+        <w:t xml:space="preserve">, </w:t>
+      </w:r>
+      <w:r>
+        <w:rPr>
+          <w:b/>
+          <w:bCs/>
+          <w:color w:val="FF0000"/>
+        </w:rPr>
         <w:t>CANDY</w:t>
       </w:r>
       <w:r>
@@ -7855,14 +7870,22 @@
           <w:b/>
           <w:bCs/>
         </w:rPr>
-        <w:t>,</w:t>
-      </w:r>
-      <w:r>
-        <w:rPr>
-          <w:b/>
-          <w:bCs/>
-        </w:rPr>
-        <w:t xml:space="preserve"> </w:t>
+        <w:t xml:space="preserve">, </w:t>
+      </w:r>
+      <w:r>
+        <w:rPr>
+          <w:b/>
+          <w:bCs/>
+          <w:color w:val="FF0000"/>
+        </w:rPr>
+        <w:t>CAROSEL</w:t>
+      </w:r>
+      <w:r>
+        <w:rPr>
+          <w:b/>
+          <w:bCs/>
+        </w:rPr>
+        <w:t xml:space="preserve">, </w:t>
       </w:r>
       <w:r>
         <w:rPr>

</xml_diff>

<commit_message>
Update 9/10/2023 8:06PM EST
Update as of 8:06PM EST on 9/10/2023.
</commit_message>
<xml_diff>
--- a/&SPECIFIC/&EYE WAR CRIME PREVENTION/20230910 - MCE123 Technology Development - Eye War Crime Prevention Security Systems - v1.0.1.34.docx
+++ b/&SPECIFIC/&EYE WAR CRIME PREVENTION/20230910 - MCE123 Technology Development - Eye War Crime Prevention Security Systems - v1.0.1.34.docx
@@ -209,7 +209,7 @@
           <w:sz w:val="28"/>
           <w:szCs w:val="28"/>
         </w:rPr>
-        <w:t>9/10/2023 11:32:29 AM</w:t>
+        <w:t>9/10/2023 8:05:58 PM</w:t>
       </w:r>
     </w:p>
     <w:p>
@@ -13149,6 +13149,45 @@
           <w:bCs/>
           <w:color w:val="FF0000"/>
         </w:rPr>
+        <w:t>TRO</w:t>
+      </w:r>
+      <w:r>
+        <w:rPr>
+          <w:b/>
+          <w:bCs/>
+          <w:color w:val="FF0000"/>
+        </w:rPr>
+        <w:t>PHY</w:t>
+      </w:r>
+      <w:r>
+        <w:rPr>
+          <w:b/>
+          <w:bCs/>
+        </w:rPr>
+        <w:t>,</w:t>
+      </w:r>
+      <w:r>
+        <w:rPr>
+          <w:b/>
+          <w:bCs/>
+          <w:color w:val="FF0000"/>
+        </w:rPr>
+        <w:t xml:space="preserve"> </w:t>
+      </w:r>
+      <w:r>
+        <w:rPr>
+          <w:b/>
+          <w:bCs/>
+          <w:color w:val="FF0000"/>
+        </w:rPr>
+        <w:t xml:space="preserve">          </w:t>
+      </w:r>
+      <w:r>
+        <w:rPr>
+          <w:b/>
+          <w:bCs/>
+          <w:color w:val="FF0000"/>
+        </w:rPr>
         <w:t>TROUBL</w:t>
       </w:r>
       <w:r>
@@ -13485,6 +13524,14 @@
           <w:color w:val="FF0000"/>
         </w:rPr>
         <w:t xml:space="preserve"> </w:t>
+      </w:r>
+      <w:r>
+        <w:rPr>
+          <w:b/>
+          <w:bCs/>
+          <w:color w:val="FF0000"/>
+        </w:rPr>
+        <w:t xml:space="preserve">  </w:t>
       </w:r>
       <w:r>
         <w:rPr>

</xml_diff>